<commit_message>
Added the UML as picture in the docx file
</commit_message>
<xml_diff>
--- a/docs/Assignment 5/Assignment5.docx
+++ b/docs/Assignment 5/Assignment5.docx
@@ -5,12 +5,29 @@
     <w:p>
       <w:pPr>
         <w:pStyle w:val="Title"/>
+        <w:rPr>
+          <w:lang w:val="en-US"/>
+        </w:rPr>
       </w:pPr>
       <w:r>
+        <w:rPr>
+          <w:lang w:val="en-US"/>
+        </w:rPr>
         <w:t>Exercise 3 - Teaming up</w:t>
       </w:r>
-      <w:bookmarkStart w:id="0" w:name="_GoBack"/>
-      <w:bookmarkEnd w:id="0"/>
+    </w:p>
+    <w:p>
+      <w:pPr>
+        <w:rPr>
+          <w:lang w:val="en-US"/>
+        </w:rPr>
+      </w:pPr>
+      <w:r>
+        <w:rPr>
+          <w:lang w:val="en-US"/>
+        </w:rPr>
+        <w:t>The CRC cards for this implementation:</w:t>
+      </w:r>
     </w:p>
     <w:p>
       <w:pPr>
@@ -673,19 +690,7 @@
               <w:rPr>
                 <w:lang w:val="en-US"/>
               </w:rPr>
-              <w:t xml:space="preserve">Show the </w:t>
-            </w:r>
-            <w:r>
-              <w:rPr>
-                <w:lang w:val="en-US"/>
-              </w:rPr>
-              <w:t>score</w:t>
-            </w:r>
-            <w:r>
-              <w:rPr>
-                <w:lang w:val="en-US"/>
-              </w:rPr>
-              <w:t xml:space="preserve"> won in the before going game</w:t>
+              <w:t>Show the score won in the before going game</w:t>
             </w:r>
           </w:p>
         </w:tc>
@@ -924,9 +929,66 @@
     <w:p>
       <w:pPr>
         <w:rPr>
-          <w:lang w:val="en-US"/>
+          <w:rStyle w:val="Strong"/>
         </w:rPr>
       </w:pPr>
+      <w:r>
+        <w:rPr>
+          <w:rStyle w:val="Strong"/>
+        </w:rPr>
+        <w:t>The UML for this implementation:</w:t>
+      </w:r>
+    </w:p>
+    <w:p>
+      <w:pPr>
+        <w:rPr>
+          <w:lang w:val="en-US"/>
+        </w:rPr>
+      </w:pPr>
+      <w:r>
+        <w:rPr>
+          <w:noProof/>
+          <w:lang w:eastAsia="nl-NL"/>
+        </w:rPr>
+        <w:lastRenderedPageBreak/>
+        <w:drawing>
+          <wp:inline distT="0" distB="0" distL="0" distR="0" wp14:anchorId="37D9BC3C" wp14:editId="41871A06">
+            <wp:extent cx="5760720" cy="5445760"/>
+            <wp:effectExtent l="0" t="0" r="0" b="2540"/>
+            <wp:docPr id="1" name="Picture 1"/>
+            <wp:cNvGraphicFramePr>
+              <a:graphicFrameLocks xmlns:a="http://schemas.openxmlformats.org/drawingml/2006/main" noChangeAspect="1"/>
+            </wp:cNvGraphicFramePr>
+            <a:graphic xmlns:a="http://schemas.openxmlformats.org/drawingml/2006/main">
+              <a:graphicData uri="http://schemas.openxmlformats.org/drawingml/2006/picture">
+                <pic:pic xmlns:pic="http://schemas.openxmlformats.org/drawingml/2006/picture">
+                  <pic:nvPicPr>
+                    <pic:cNvPr id="1" name=""/>
+                    <pic:cNvPicPr/>
+                  </pic:nvPicPr>
+                  <pic:blipFill>
+                    <a:blip r:embed="rId4"/>
+                    <a:stretch>
+                      <a:fillRect/>
+                    </a:stretch>
+                  </pic:blipFill>
+                  <pic:spPr>
+                    <a:xfrm>
+                      <a:off x="0" y="0"/>
+                      <a:ext cx="5760720" cy="5445760"/>
+                    </a:xfrm>
+                    <a:prstGeom prst="rect">
+                      <a:avLst/>
+                    </a:prstGeom>
+                  </pic:spPr>
+                </pic:pic>
+              </a:graphicData>
+            </a:graphic>
+          </wp:inline>
+        </w:drawing>
+      </w:r>
+      <w:bookmarkStart w:id="0" w:name="_GoBack"/>
+      <w:bookmarkEnd w:id="0"/>
     </w:p>
     <w:p>
       <w:pPr>
@@ -1508,6 +1570,17 @@
       <w:szCs w:val="56"/>
     </w:rPr>
   </w:style>
+  <w:style w:type="character" w:styleId="Strong">
+    <w:name w:val="Strong"/>
+    <w:basedOn w:val="DefaultParagraphFont"/>
+    <w:uiPriority w:val="22"/>
+    <w:qFormat/>
+    <w:rsid w:val="001D7FE6"/>
+    <w:rPr>
+      <w:b/>
+      <w:bCs/>
+    </w:rPr>
+  </w:style>
 </w:styles>
 </file>
 

</xml_diff>